<commit_message>
updated testplan with code coverage screenshot
</commit_message>
<xml_diff>
--- a/docs/sem_2/test_plan.docx
+++ b/docs/sem_2/test_plan.docx
@@ -2537,7 +2537,7 @@
         <w:rPr>
           <w:noProof/>
         </w:rPr>
-        <w:t>7</w:t>
+        <w:t>8</w:t>
       </w:r>
       <w:r>
         <w:rPr>
@@ -2615,7 +2615,7 @@
         <w:rPr>
           <w:noProof/>
         </w:rPr>
-        <w:t>7</w:t>
+        <w:t>8</w:t>
       </w:r>
       <w:r>
         <w:rPr>
@@ -2693,7 +2693,7 @@
         <w:rPr>
           <w:noProof/>
         </w:rPr>
-        <w:t>7</w:t>
+        <w:t>8</w:t>
       </w:r>
       <w:r>
         <w:rPr>
@@ -2839,6 +2839,7 @@
           <w:b/>
           <w:bCs/>
           <w:noProof/>
+          <w:lang w:val="de-DE"/>
         </w:rPr>
         <w:t>Fehler! Textmarke nicht definiert.</w:t>
       </w:r>
@@ -2911,6 +2912,7 @@
           <w:b/>
           <w:bCs/>
           <w:noProof/>
+          <w:lang w:val="de-DE"/>
         </w:rPr>
         <w:t>Fehler! Textmarke nicht definiert.</w:t>
       </w:r>
@@ -2983,6 +2985,7 @@
           <w:b/>
           <w:bCs/>
           <w:noProof/>
+          <w:lang w:val="de-DE"/>
         </w:rPr>
         <w:t>Fehler! Textmarke nicht definiert.</w:t>
       </w:r>
@@ -3452,7 +3455,7 @@
         <w:rPr>
           <w:noProof/>
         </w:rPr>
-        <w:t>8</w:t>
+        <w:t>9</w:t>
       </w:r>
       <w:r>
         <w:rPr>
@@ -3687,7 +3690,7 @@
         <w:rPr>
           <w:noProof/>
         </w:rPr>
-        <w:t>10</w:t>
+        <w:t>11</w:t>
       </w:r>
       <w:r>
         <w:rPr>
@@ -3765,7 +3768,7 @@
         <w:rPr>
           <w:noProof/>
         </w:rPr>
-        <w:t>10</w:t>
+        <w:t>11</w:t>
       </w:r>
       <w:r>
         <w:rPr>
@@ -3917,6 +3920,7 @@
           <w:b/>
           <w:bCs/>
           <w:noProof/>
+          <w:lang w:val="de-DE"/>
         </w:rPr>
         <w:t>Fehler! Textmarke nicht definiert.</w:t>
       </w:r>
@@ -3992,6 +3996,7 @@
           <w:b/>
           <w:bCs/>
           <w:noProof/>
+          <w:lang w:val="de-DE"/>
         </w:rPr>
         <w:t>Fehler! Textmarke nicht definiert.</w:t>
       </w:r>
@@ -4067,6 +4072,7 @@
           <w:b/>
           <w:bCs/>
           <w:noProof/>
+          <w:lang w:val="de-DE"/>
         </w:rPr>
         <w:t>Fehler! Textmarke nicht definiert.</w:t>
       </w:r>
@@ -4142,6 +4148,7 @@
           <w:b/>
           <w:bCs/>
           <w:noProof/>
+          <w:lang w:val="de-DE"/>
         </w:rPr>
         <w:t>Fehler! Textmarke nicht definiert.</w:t>
       </w:r>
@@ -4217,6 +4224,7 @@
           <w:b/>
           <w:bCs/>
           <w:noProof/>
+          <w:lang w:val="de-DE"/>
         </w:rPr>
         <w:t>Fehler! Textmarke nicht definiert.</w:t>
       </w:r>
@@ -4292,6 +4300,7 @@
           <w:b/>
           <w:bCs/>
           <w:noProof/>
+          <w:lang w:val="de-DE"/>
         </w:rPr>
         <w:t>Fehler! Textmarke nicht definiert.</w:t>
       </w:r>
@@ -4399,33 +4408,33 @@
       <w:pPr>
         <w:pStyle w:val="berschrift1"/>
       </w:pPr>
-      <w:bookmarkStart w:id="1" w:name="_Toc433104436"/>
-      <w:bookmarkStart w:id="2" w:name="_Toc515877990"/>
+      <w:bookmarkStart w:id="0" w:name="_Toc433104436"/>
+      <w:bookmarkStart w:id="1" w:name="_Toc515877990"/>
       <w:r>
         <w:t>Introduction</w:t>
       </w:r>
+      <w:bookmarkEnd w:id="0"/>
       <w:bookmarkEnd w:id="1"/>
-      <w:bookmarkEnd w:id="2"/>
     </w:p>
     <w:p>
       <w:pPr>
         <w:pStyle w:val="berschrift2"/>
       </w:pPr>
-      <w:bookmarkStart w:id="3" w:name="_Toc314978528"/>
-      <w:bookmarkStart w:id="4" w:name="_Toc324843634"/>
-      <w:bookmarkStart w:id="5" w:name="_Toc324851941"/>
-      <w:bookmarkStart w:id="6" w:name="_Toc324915524"/>
-      <w:bookmarkStart w:id="7" w:name="_Toc433104437"/>
-      <w:bookmarkStart w:id="8" w:name="_Toc515877991"/>
+      <w:bookmarkStart w:id="2" w:name="_Toc314978528"/>
+      <w:bookmarkStart w:id="3" w:name="_Toc324843634"/>
+      <w:bookmarkStart w:id="4" w:name="_Toc324851941"/>
+      <w:bookmarkStart w:id="5" w:name="_Toc324915524"/>
+      <w:bookmarkStart w:id="6" w:name="_Toc433104437"/>
+      <w:bookmarkStart w:id="7" w:name="_Toc515877991"/>
       <w:r>
         <w:t>Purpose</w:t>
       </w:r>
+      <w:bookmarkEnd w:id="2"/>
       <w:bookmarkEnd w:id="3"/>
       <w:bookmarkEnd w:id="4"/>
       <w:bookmarkEnd w:id="5"/>
       <w:bookmarkEnd w:id="6"/>
       <w:bookmarkEnd w:id="7"/>
-      <w:bookmarkEnd w:id="8"/>
     </w:p>
     <w:p>
       <w:pPr>
@@ -4515,28 +4524,28 @@
       <w:pPr>
         <w:pStyle w:val="berschrift2"/>
       </w:pPr>
-      <w:bookmarkStart w:id="9" w:name="_Toc314978530"/>
-      <w:bookmarkStart w:id="10" w:name="_Toc324843636"/>
-      <w:bookmarkStart w:id="11" w:name="_Toc324851943"/>
-      <w:bookmarkStart w:id="12" w:name="_Toc324915526"/>
-      <w:bookmarkStart w:id="13" w:name="_Toc433104439"/>
-      <w:bookmarkStart w:id="14" w:name="_Ref524432427"/>
-      <w:bookmarkStart w:id="15" w:name="_Toc515877992"/>
+      <w:bookmarkStart w:id="8" w:name="_Toc314978530"/>
+      <w:bookmarkStart w:id="9" w:name="_Toc324843636"/>
+      <w:bookmarkStart w:id="10" w:name="_Toc324851943"/>
+      <w:bookmarkStart w:id="11" w:name="_Toc324915526"/>
+      <w:bookmarkStart w:id="12" w:name="_Toc433104439"/>
+      <w:bookmarkStart w:id="13" w:name="_Ref524432427"/>
+      <w:bookmarkStart w:id="14" w:name="_Toc515877992"/>
       <w:r>
         <w:t>Scope</w:t>
       </w:r>
-      <w:bookmarkStart w:id="16" w:name="_Toc314978531"/>
-      <w:bookmarkStart w:id="17" w:name="_Toc324843637"/>
-      <w:bookmarkStart w:id="18" w:name="_Toc324851944"/>
-      <w:bookmarkStart w:id="19" w:name="_Toc324915527"/>
-      <w:bookmarkStart w:id="20" w:name="_Toc433104440"/>
+      <w:bookmarkStart w:id="15" w:name="_Toc314978531"/>
+      <w:bookmarkStart w:id="16" w:name="_Toc324843637"/>
+      <w:bookmarkStart w:id="17" w:name="_Toc324851944"/>
+      <w:bookmarkStart w:id="18" w:name="_Toc324915527"/>
+      <w:bookmarkStart w:id="19" w:name="_Toc433104440"/>
+      <w:bookmarkEnd w:id="8"/>
       <w:bookmarkEnd w:id="9"/>
       <w:bookmarkEnd w:id="10"/>
       <w:bookmarkEnd w:id="11"/>
       <w:bookmarkEnd w:id="12"/>
       <w:bookmarkEnd w:id="13"/>
       <w:bookmarkEnd w:id="14"/>
-      <w:bookmarkEnd w:id="15"/>
     </w:p>
     <w:p>
       <w:pPr>
@@ -4590,11 +4599,11 @@
       <w:pPr>
         <w:pStyle w:val="berschrift2"/>
       </w:pPr>
-      <w:bookmarkStart w:id="21" w:name="_Toc515877993"/>
+      <w:bookmarkStart w:id="20" w:name="_Toc515877993"/>
       <w:r>
         <w:t>Intended Audience</w:t>
       </w:r>
-      <w:bookmarkEnd w:id="21"/>
+      <w:bookmarkEnd w:id="20"/>
     </w:p>
     <w:p>
       <w:pPr>
@@ -4636,11 +4645,11 @@
       <w:pPr>
         <w:pStyle w:val="berschrift2"/>
       </w:pPr>
-      <w:bookmarkStart w:id="22" w:name="_Toc515877994"/>
+      <w:bookmarkStart w:id="21" w:name="_Toc515877994"/>
       <w:r>
         <w:t>Document Terminology and Acronyms</w:t>
       </w:r>
-      <w:bookmarkEnd w:id="22"/>
+      <w:bookmarkEnd w:id="21"/>
     </w:p>
     <w:p>
       <w:pPr>
@@ -4654,21 +4663,21 @@
       <w:pPr>
         <w:pStyle w:val="berschrift2"/>
       </w:pPr>
-      <w:bookmarkStart w:id="23" w:name="_Toc515877995"/>
-      <w:bookmarkStart w:id="24" w:name="_Toc314978532"/>
-      <w:bookmarkStart w:id="25" w:name="_Toc324843638"/>
-      <w:bookmarkStart w:id="26" w:name="_Toc324851945"/>
-      <w:bookmarkStart w:id="27" w:name="_Toc324915528"/>
-      <w:bookmarkStart w:id="28" w:name="_Toc433104441"/>
+      <w:bookmarkStart w:id="22" w:name="_Toc515877995"/>
+      <w:bookmarkStart w:id="23" w:name="_Toc314978532"/>
+      <w:bookmarkStart w:id="24" w:name="_Toc324843638"/>
+      <w:bookmarkStart w:id="25" w:name="_Toc324851945"/>
+      <w:bookmarkStart w:id="26" w:name="_Toc324915528"/>
+      <w:bookmarkStart w:id="27" w:name="_Toc433104441"/>
+      <w:bookmarkEnd w:id="15"/>
       <w:bookmarkEnd w:id="16"/>
       <w:bookmarkEnd w:id="17"/>
       <w:bookmarkEnd w:id="18"/>
       <w:bookmarkEnd w:id="19"/>
-      <w:bookmarkEnd w:id="20"/>
       <w:r>
         <w:t>References</w:t>
       </w:r>
-      <w:bookmarkEnd w:id="23"/>
+      <w:bookmarkEnd w:id="22"/>
     </w:p>
     <w:p>
       <w:pPr>
@@ -4682,11 +4691,11 @@
       <w:pPr>
         <w:pStyle w:val="berschrift2"/>
       </w:pPr>
-      <w:bookmarkStart w:id="29" w:name="_Toc515877996"/>
+      <w:bookmarkStart w:id="28" w:name="_Toc515877996"/>
       <w:r>
         <w:t>Document Structure</w:t>
       </w:r>
-      <w:bookmarkEnd w:id="29"/>
+      <w:bookmarkEnd w:id="28"/>
     </w:p>
     <w:p>
       <w:pPr>
@@ -4701,49 +4710,49 @@
         <w:pStyle w:val="berschrift1"/>
         <w:keepNext w:val="0"/>
       </w:pPr>
-      <w:bookmarkStart w:id="30" w:name="_Toc515877997"/>
+      <w:bookmarkStart w:id="29" w:name="_Toc515877997"/>
+      <w:bookmarkEnd w:id="23"/>
       <w:bookmarkEnd w:id="24"/>
       <w:bookmarkEnd w:id="25"/>
       <w:bookmarkEnd w:id="26"/>
       <w:bookmarkEnd w:id="27"/>
-      <w:bookmarkEnd w:id="28"/>
       <w:r>
         <w:t>Evaluation Mission and Test Motivation</w:t>
+      </w:r>
+      <w:bookmarkEnd w:id="29"/>
+    </w:p>
+    <w:p>
+      <w:r>
+        <w:t>Automated Testing is good for detect coding errors and will show them. Programmer are lazy people and test only things they have changed. To prevent error in the productive run, we must detect error in the development process.</w:t>
+      </w:r>
+      <w:r>
+        <w:t xml:space="preserve"> </w:t>
+      </w:r>
+    </w:p>
+    <w:p>
+      <w:pPr>
+        <w:pStyle w:val="berschrift2"/>
+      </w:pPr>
+      <w:bookmarkStart w:id="30" w:name="_Toc515877998"/>
+      <w:r>
+        <w:t>Background</w:t>
       </w:r>
       <w:bookmarkEnd w:id="30"/>
     </w:p>
     <w:p>
       <w:r>
-        <w:t>Automated Testing is good for detect coding errors and will show them. Programmer are lazy people and test only things they have changed. To prevent error in the productive run, we must detect error in the development process.</w:t>
-      </w:r>
-      <w:r>
-        <w:t xml:space="preserve"> </w:t>
+        <w:t>Because our team includes some programmers, it could happen that while changing, deleting or updating code the already existing code is negatively affected. The automatic testing should discover these.</w:t>
       </w:r>
     </w:p>
     <w:p>
       <w:pPr>
         <w:pStyle w:val="berschrift2"/>
       </w:pPr>
-      <w:bookmarkStart w:id="31" w:name="_Toc515877998"/>
-      <w:r>
-        <w:t>Background</w:t>
+      <w:bookmarkStart w:id="31" w:name="_Toc515877999"/>
+      <w:r>
+        <w:t>Evaluation Mission</w:t>
       </w:r>
       <w:bookmarkEnd w:id="31"/>
-    </w:p>
-    <w:p>
-      <w:r>
-        <w:t>Because our team includes some programmers, it could happen that while changing, deleting or updating code the already existing code is negatively affected. The automatic testing should discover these.</w:t>
-      </w:r>
-    </w:p>
-    <w:p>
-      <w:pPr>
-        <w:pStyle w:val="berschrift2"/>
-      </w:pPr>
-      <w:bookmarkStart w:id="32" w:name="_Toc515877999"/>
-      <w:r>
-        <w:t>Evaluation Mission</w:t>
-      </w:r>
-      <w:bookmarkEnd w:id="32"/>
     </w:p>
     <w:p>
       <w:r>
@@ -4802,11 +4811,11 @@
       <w:pPr>
         <w:pStyle w:val="berschrift2"/>
       </w:pPr>
-      <w:bookmarkStart w:id="33" w:name="_Toc515878000"/>
+      <w:bookmarkStart w:id="32" w:name="_Toc515878000"/>
       <w:r>
         <w:t>Test Motivators</w:t>
       </w:r>
-      <w:bookmarkEnd w:id="33"/>
+      <w:bookmarkEnd w:id="32"/>
     </w:p>
     <w:p>
       <w:pPr>
@@ -4836,14 +4845,14 @@
       <w:pPr>
         <w:pStyle w:val="berschrift1"/>
       </w:pPr>
-      <w:bookmarkStart w:id="34" w:name="_Ref524432434"/>
-      <w:bookmarkStart w:id="35" w:name="_Toc515878001"/>
+      <w:bookmarkStart w:id="33" w:name="_Ref524432434"/>
+      <w:bookmarkStart w:id="34" w:name="_Toc515878001"/>
       <w:r>
         <w:lastRenderedPageBreak/>
         <w:t>Target Test Items</w:t>
       </w:r>
+      <w:bookmarkEnd w:id="33"/>
       <w:bookmarkEnd w:id="34"/>
-      <w:bookmarkEnd w:id="35"/>
     </w:p>
     <w:p>
       <w:pPr>
@@ -4909,137 +4918,137 @@
       <w:pPr>
         <w:pStyle w:val="berschrift1"/>
       </w:pPr>
-      <w:bookmarkStart w:id="36" w:name="_Ref524432393"/>
-      <w:bookmarkStart w:id="37" w:name="_Toc515878002"/>
-      <w:bookmarkStart w:id="38" w:name="_Toc314978529"/>
-      <w:bookmarkStart w:id="39" w:name="_Toc324843635"/>
-      <w:bookmarkStart w:id="40" w:name="_Toc324851942"/>
-      <w:bookmarkStart w:id="41" w:name="_Toc324915525"/>
-      <w:bookmarkStart w:id="42" w:name="_Toc433104438"/>
+      <w:bookmarkStart w:id="35" w:name="_Ref524432393"/>
+      <w:bookmarkStart w:id="36" w:name="_Toc515878002"/>
+      <w:bookmarkStart w:id="37" w:name="_Toc314978529"/>
+      <w:bookmarkStart w:id="38" w:name="_Toc324843635"/>
+      <w:bookmarkStart w:id="39" w:name="_Toc324851942"/>
+      <w:bookmarkStart w:id="40" w:name="_Toc324915525"/>
+      <w:bookmarkStart w:id="41" w:name="_Toc433104438"/>
       <w:r>
         <w:t>Outline of Planned Tests</w:t>
       </w:r>
+      <w:bookmarkEnd w:id="35"/>
       <w:bookmarkEnd w:id="36"/>
-      <w:bookmarkEnd w:id="37"/>
     </w:p>
     <w:p>
       <w:pPr>
         <w:pStyle w:val="berschrift2"/>
       </w:pPr>
-      <w:bookmarkStart w:id="43" w:name="_Toc515878003"/>
+      <w:bookmarkStart w:id="42" w:name="_Toc515878003"/>
+      <w:bookmarkEnd w:id="37"/>
       <w:bookmarkEnd w:id="38"/>
       <w:bookmarkEnd w:id="39"/>
       <w:bookmarkEnd w:id="40"/>
       <w:bookmarkEnd w:id="41"/>
+      <w:r>
+        <w:t>Outline of Test Inclusions</w:t>
+      </w:r>
       <w:bookmarkEnd w:id="42"/>
-      <w:r>
-        <w:t>Outline of Test Inclusions</w:t>
+    </w:p>
+    <w:p>
+      <w:pPr>
+        <w:pStyle w:val="Aufzhlungszeichen"/>
+        <w:tabs>
+          <w:tab w:val="clear" w:pos="360"/>
+          <w:tab w:val="num" w:pos="741"/>
+        </w:tabs>
+        <w:ind w:left="741"/>
+      </w:pPr>
+      <w:r>
+        <w:t>UI Tests</w:t>
+      </w:r>
+    </w:p>
+    <w:p>
+      <w:pPr>
+        <w:pStyle w:val="Aufzhlungszeichen"/>
+        <w:tabs>
+          <w:tab w:val="clear" w:pos="360"/>
+          <w:tab w:val="num" w:pos="741"/>
+        </w:tabs>
+        <w:ind w:left="741"/>
+      </w:pPr>
+      <w:r>
+        <w:t>Unit Tests</w:t>
+      </w:r>
+    </w:p>
+    <w:p>
+      <w:pPr>
+        <w:pStyle w:val="berschrift2"/>
+      </w:pPr>
+      <w:bookmarkStart w:id="43" w:name="_Toc515878004"/>
+      <w:r>
+        <w:t>Outline of Other Candidates for Potential Inclusion</w:t>
       </w:r>
       <w:bookmarkEnd w:id="43"/>
     </w:p>
     <w:p>
-      <w:pPr>
-        <w:pStyle w:val="Aufzhlungszeichen"/>
-        <w:tabs>
-          <w:tab w:val="clear" w:pos="360"/>
-          <w:tab w:val="num" w:pos="741"/>
-        </w:tabs>
-        <w:ind w:left="741"/>
-      </w:pPr>
-      <w:r>
-        <w:t>UI Tests</w:t>
+      <w:r>
+        <w:t>n/a</w:t>
       </w:r>
     </w:p>
     <w:p>
       <w:pPr>
-        <w:pStyle w:val="Aufzhlungszeichen"/>
-        <w:tabs>
-          <w:tab w:val="clear" w:pos="360"/>
-          <w:tab w:val="num" w:pos="741"/>
-        </w:tabs>
-        <w:ind w:left="741"/>
-      </w:pPr>
-      <w:r>
-        <w:t>Unit Tests</w:t>
-      </w:r>
+        <w:pStyle w:val="berschrift2"/>
+      </w:pPr>
+      <w:bookmarkStart w:id="44" w:name="_Ref524448019"/>
+      <w:bookmarkStart w:id="45" w:name="_Toc515878005"/>
+      <w:r>
+        <w:t>Outline of Test Exclusions</w:t>
+      </w:r>
+      <w:bookmarkEnd w:id="44"/>
+      <w:bookmarkEnd w:id="45"/>
     </w:p>
     <w:p>
-      <w:pPr>
-        <w:pStyle w:val="berschrift2"/>
-      </w:pPr>
-      <w:bookmarkStart w:id="44" w:name="_Toc515878004"/>
-      <w:r>
-        <w:t>Outline of Other Candidates for Potential Inclusion</w:t>
-      </w:r>
-      <w:bookmarkEnd w:id="44"/>
+      <w:r>
+        <w:t>n/a</w:t>
+      </w:r>
     </w:p>
     <w:p>
-      <w:r>
-        <w:t>n/a</w:t>
-      </w:r>
-    </w:p>
-    <w:p>
-      <w:pPr>
-        <w:pStyle w:val="berschrift2"/>
-      </w:pPr>
-      <w:bookmarkStart w:id="45" w:name="_Ref524448019"/>
-      <w:bookmarkStart w:id="46" w:name="_Toc515878005"/>
-      <w:r>
-        <w:t>Outline of Test Exclusions</w:t>
-      </w:r>
-      <w:bookmarkEnd w:id="45"/>
+      <w:pPr>
+        <w:pStyle w:val="berschrift1"/>
+      </w:pPr>
+      <w:bookmarkStart w:id="46" w:name="_Toc515878006"/>
+      <w:r>
+        <w:t>Test Approach</w:t>
+      </w:r>
       <w:bookmarkEnd w:id="46"/>
     </w:p>
     <w:p>
-      <w:r>
-        <w:t>n/a</w:t>
+      <w:pPr>
+        <w:pStyle w:val="Aufzhlungszeichen"/>
+        <w:tabs>
+          <w:tab w:val="clear" w:pos="360"/>
+          <w:tab w:val="num" w:pos="741"/>
+        </w:tabs>
+        <w:ind w:left="741"/>
+      </w:pPr>
+      <w:r>
+        <w:t>UI Tests</w:t>
       </w:r>
     </w:p>
     <w:p>
       <w:pPr>
-        <w:pStyle w:val="berschrift1"/>
-      </w:pPr>
-      <w:bookmarkStart w:id="47" w:name="_Toc515878006"/>
-      <w:r>
-        <w:t>Test Approach</w:t>
-      </w:r>
-      <w:bookmarkEnd w:id="47"/>
+        <w:pStyle w:val="Aufzhlungszeichen"/>
+        <w:tabs>
+          <w:tab w:val="clear" w:pos="360"/>
+          <w:tab w:val="num" w:pos="741"/>
+        </w:tabs>
+        <w:ind w:left="741"/>
+      </w:pPr>
+      <w:r>
+        <w:t>Unit Tests</w:t>
+      </w:r>
     </w:p>
     <w:p>
       <w:pPr>
-        <w:pStyle w:val="Aufzhlungszeichen"/>
-        <w:tabs>
-          <w:tab w:val="clear" w:pos="360"/>
-          <w:tab w:val="num" w:pos="741"/>
-        </w:tabs>
-        <w:ind w:left="741"/>
-      </w:pPr>
-      <w:r>
-        <w:t>UI Tests</w:t>
-      </w:r>
-    </w:p>
-    <w:p>
-      <w:pPr>
-        <w:pStyle w:val="Aufzhlungszeichen"/>
-        <w:tabs>
-          <w:tab w:val="clear" w:pos="360"/>
-          <w:tab w:val="num" w:pos="741"/>
-        </w:tabs>
-        <w:ind w:left="741"/>
-      </w:pPr>
-      <w:r>
-        <w:t>Unit Tests</w:t>
-      </w:r>
-    </w:p>
-    <w:p>
-      <w:pPr>
         <w:pStyle w:val="berschrift2"/>
       </w:pPr>
-      <w:bookmarkStart w:id="48" w:name="_Toc515878007"/>
+      <w:bookmarkStart w:id="47" w:name="_Toc515878007"/>
       <w:r>
         <w:t>Initial Test-Idea Catalogs and Other Reference Sources</w:t>
       </w:r>
-      <w:bookmarkEnd w:id="48"/>
+      <w:bookmarkEnd w:id="47"/>
     </w:p>
     <w:p>
       <w:pPr>
@@ -5050,33 +5059,411 @@
         </w:numPr>
         <w:ind w:left="720" w:hanging="720"/>
       </w:pPr>
-      <w:bookmarkStart w:id="49" w:name="_Toc314978534"/>
-      <w:bookmarkStart w:id="50" w:name="_Toc324843640"/>
-      <w:bookmarkStart w:id="51" w:name="_Toc324851947"/>
-      <w:bookmarkStart w:id="52" w:name="_Toc324915530"/>
-      <w:bookmarkStart w:id="53" w:name="_Toc433104443"/>
-      <w:bookmarkStart w:id="54" w:name="_Toc515878008"/>
+      <w:bookmarkStart w:id="48" w:name="_Toc314978534"/>
+      <w:bookmarkStart w:id="49" w:name="_Toc324843640"/>
+      <w:bookmarkStart w:id="50" w:name="_Toc324851947"/>
+      <w:bookmarkStart w:id="51" w:name="_Toc324915530"/>
+      <w:bookmarkStart w:id="52" w:name="_Toc433104443"/>
+      <w:bookmarkStart w:id="53" w:name="_Toc515878008"/>
       <w:r>
         <w:t xml:space="preserve">Testing </w:t>
       </w:r>
-      <w:bookmarkStart w:id="55" w:name="_Toc314978535"/>
+      <w:bookmarkStart w:id="54" w:name="_Toc314978535"/>
+      <w:bookmarkEnd w:id="48"/>
       <w:bookmarkEnd w:id="49"/>
       <w:bookmarkEnd w:id="50"/>
       <w:bookmarkEnd w:id="51"/>
       <w:bookmarkEnd w:id="52"/>
+      <w:r>
+        <w:t>Techniques and Types</w:t>
+      </w:r>
       <w:bookmarkEnd w:id="53"/>
-      <w:r>
-        <w:t>Techniques and Types</w:t>
-      </w:r>
-      <w:bookmarkEnd w:id="54"/>
     </w:p>
     <w:p>
       <w:pPr>
         <w:pStyle w:val="berschrift3"/>
       </w:pPr>
-      <w:bookmarkStart w:id="56" w:name="_Toc515878009"/>
+      <w:bookmarkStart w:id="55" w:name="_Toc515878009"/>
       <w:r>
         <w:t>UI Testing (Send Message)</w:t>
+      </w:r>
+      <w:bookmarkEnd w:id="55"/>
+    </w:p>
+    <w:tbl>
+      <w:tblPr>
+        <w:tblW w:w="8842" w:type="dxa"/>
+        <w:tblInd w:w="738" w:type="dxa"/>
+        <w:tblBorders>
+          <w:top w:val="single" w:sz="12" w:space="0" w:color="000000"/>
+          <w:left w:val="single" w:sz="12" w:space="0" w:color="000000"/>
+          <w:bottom w:val="single" w:sz="12" w:space="0" w:color="000000"/>
+          <w:right w:val="single" w:sz="12" w:space="0" w:color="000000"/>
+          <w:insideH w:val="single" w:sz="6" w:space="0" w:color="000000"/>
+          <w:insideV w:val="single" w:sz="6" w:space="0" w:color="000000"/>
+        </w:tblBorders>
+        <w:tblLayout w:type="fixed"/>
+        <w:tblLook w:val="0080" w:firstRow="0" w:lastRow="0" w:firstColumn="1" w:lastColumn="0" w:noHBand="0" w:noVBand="0"/>
+      </w:tblPr>
+      <w:tblGrid>
+        <w:gridCol w:w="2160"/>
+        <w:gridCol w:w="6682"/>
+      </w:tblGrid>
+      <w:tr>
+        <w:trPr>
+          <w:cantSplit/>
+        </w:trPr>
+        <w:tc>
+          <w:tcPr>
+            <w:tcW w:w="2160" w:type="dxa"/>
+            <w:tcBorders>
+              <w:top w:val="single" w:sz="12" w:space="0" w:color="000000"/>
+              <w:bottom w:val="single" w:sz="6" w:space="0" w:color="000000"/>
+            </w:tcBorders>
+            <w:shd w:val="pct5" w:color="auto" w:fill="auto"/>
+          </w:tcPr>
+          <w:p>
+            <w:pPr>
+              <w:pStyle w:val="Textkrper1"/>
+            </w:pPr>
+            <w:r>
+              <w:t>Technique Objective:</w:t>
+            </w:r>
+          </w:p>
+        </w:tc>
+        <w:tc>
+          <w:tcPr>
+            <w:tcW w:w="6682" w:type="dxa"/>
+          </w:tcPr>
+          <w:p>
+            <w:r>
+              <w:rPr>
+                <w:rFonts w:ascii="Arial" w:hAnsi="Arial"/>
+              </w:rPr>
+              <w:t>Testing th</w:t>
+            </w:r>
+            <w:r>
+              <w:rPr>
+                <w:rFonts w:ascii="Arial" w:hAnsi="Arial"/>
+              </w:rPr>
+              <w:t>e UI for sending a message from the App.</w:t>
+            </w:r>
+          </w:p>
+        </w:tc>
+      </w:tr>
+      <w:tr>
+        <w:trPr>
+          <w:cantSplit/>
+        </w:trPr>
+        <w:tc>
+          <w:tcPr>
+            <w:tcW w:w="2160" w:type="dxa"/>
+            <w:tcBorders>
+              <w:top w:val="single" w:sz="6" w:space="0" w:color="000000"/>
+              <w:bottom w:val="single" w:sz="6" w:space="0" w:color="000000"/>
+            </w:tcBorders>
+            <w:shd w:val="pct5" w:color="auto" w:fill="auto"/>
+          </w:tcPr>
+          <w:p>
+            <w:pPr>
+              <w:pStyle w:val="Textkrper1"/>
+            </w:pPr>
+            <w:r>
+              <w:t>Technique:</w:t>
+            </w:r>
+          </w:p>
+        </w:tc>
+        <w:tc>
+          <w:tcPr>
+            <w:tcW w:w="6682" w:type="dxa"/>
+          </w:tcPr>
+          <w:p>
+            <w:pPr>
+              <w:pStyle w:val="InfoBlue"/>
+              <w:numPr>
+                <w:ilvl w:val="0"/>
+                <w:numId w:val="46"/>
+              </w:numPr>
+              <w:rPr>
+                <w:rFonts w:ascii="Arial" w:hAnsi="Arial"/>
+                <w:i w:val="0"/>
+                <w:color w:val="auto"/>
+              </w:rPr>
+            </w:pPr>
+            <w:r>
+              <w:rPr>
+                <w:rFonts w:ascii="Arial" w:hAnsi="Arial"/>
+                <w:i w:val="0"/>
+                <w:color w:val="auto"/>
+              </w:rPr>
+              <w:t>Testing the app functionality with</w:t>
+            </w:r>
+            <w:r>
+              <w:rPr>
+                <w:rFonts w:ascii="Arial" w:hAnsi="Arial"/>
+                <w:i w:val="0"/>
+                <w:color w:val="auto"/>
+              </w:rPr>
+              <w:t xml:space="preserve"> </w:t>
+            </w:r>
+            <w:proofErr w:type="gramStart"/>
+            <w:r>
+              <w:rPr>
+                <w:rFonts w:ascii="Arial" w:hAnsi="Arial"/>
+                <w:i w:val="0"/>
+                <w:color w:val="auto"/>
+              </w:rPr>
+              <w:t xml:space="preserve">Gherkin </w:t>
+            </w:r>
+            <w:r>
+              <w:rPr>
+                <w:rFonts w:ascii="Arial" w:hAnsi="Arial"/>
+                <w:i w:val="0"/>
+                <w:color w:val="auto"/>
+              </w:rPr>
+              <w:t xml:space="preserve"> .</w:t>
+            </w:r>
+            <w:proofErr w:type="gramEnd"/>
+            <w:r>
+              <w:rPr>
+                <w:rFonts w:ascii="Arial" w:hAnsi="Arial"/>
+                <w:i w:val="0"/>
+                <w:color w:val="auto"/>
+              </w:rPr>
+              <w:t>feature files</w:t>
+            </w:r>
+          </w:p>
+        </w:tc>
+      </w:tr>
+      <w:tr>
+        <w:trPr>
+          <w:cantSplit/>
+        </w:trPr>
+        <w:tc>
+          <w:tcPr>
+            <w:tcW w:w="2160" w:type="dxa"/>
+            <w:tcBorders>
+              <w:top w:val="single" w:sz="6" w:space="0" w:color="000000"/>
+              <w:bottom w:val="single" w:sz="6" w:space="0" w:color="000000"/>
+            </w:tcBorders>
+            <w:shd w:val="pct5" w:color="auto" w:fill="auto"/>
+          </w:tcPr>
+          <w:p>
+            <w:pPr>
+              <w:pStyle w:val="Textkrper1"/>
+            </w:pPr>
+            <w:r>
+              <w:t>Oracles:</w:t>
+            </w:r>
+          </w:p>
+        </w:tc>
+        <w:tc>
+          <w:tcPr>
+            <w:tcW w:w="6682" w:type="dxa"/>
+          </w:tcPr>
+          <w:p>
+            <w:pPr>
+              <w:pStyle w:val="InfoBlue"/>
+              <w:numPr>
+                <w:ilvl w:val="0"/>
+                <w:numId w:val="0"/>
+              </w:numPr>
+              <w:rPr>
+                <w:rFonts w:ascii="Arial" w:hAnsi="Arial"/>
+                <w:i w:val="0"/>
+                <w:color w:val="auto"/>
+              </w:rPr>
+            </w:pPr>
+            <w:r>
+              <w:rPr>
+                <w:rFonts w:ascii="Arial" w:hAnsi="Arial"/>
+                <w:i w:val="0"/>
+                <w:color w:val="auto"/>
+              </w:rPr>
+              <w:t>The test is successful, if it’s executed and did what was expected</w:t>
+            </w:r>
+          </w:p>
+        </w:tc>
+      </w:tr>
+      <w:tr>
+        <w:trPr>
+          <w:cantSplit/>
+        </w:trPr>
+        <w:tc>
+          <w:tcPr>
+            <w:tcW w:w="2160" w:type="dxa"/>
+            <w:tcBorders>
+              <w:top w:val="single" w:sz="6" w:space="0" w:color="000000"/>
+              <w:bottom w:val="single" w:sz="6" w:space="0" w:color="000000"/>
+            </w:tcBorders>
+            <w:shd w:val="pct5" w:color="auto" w:fill="auto"/>
+          </w:tcPr>
+          <w:p>
+            <w:pPr>
+              <w:pStyle w:val="Textkrper1"/>
+            </w:pPr>
+            <w:r>
+              <w:t>Required Tools:</w:t>
+            </w:r>
+          </w:p>
+        </w:tc>
+        <w:tc>
+          <w:tcPr>
+            <w:tcW w:w="6682" w:type="dxa"/>
+          </w:tcPr>
+          <w:p>
+            <w:pPr>
+              <w:pStyle w:val="InfoBlue"/>
+              <w:numPr>
+                <w:ilvl w:val="0"/>
+                <w:numId w:val="0"/>
+              </w:numPr>
+              <w:ind w:left="1440" w:hanging="360"/>
+              <w:rPr>
+                <w:rFonts w:ascii="Arial" w:hAnsi="Arial"/>
+                <w:i w:val="0"/>
+                <w:color w:val="auto"/>
+              </w:rPr>
+            </w:pPr>
+            <w:r>
+              <w:rPr>
+                <w:rFonts w:ascii="Arial" w:hAnsi="Arial"/>
+                <w:i w:val="0"/>
+                <w:color w:val="auto"/>
+              </w:rPr>
+              <w:t xml:space="preserve">VS Plugin </w:t>
+            </w:r>
+            <w:proofErr w:type="spellStart"/>
+            <w:r>
+              <w:rPr>
+                <w:rFonts w:ascii="Arial" w:hAnsi="Arial"/>
+                <w:i w:val="0"/>
+                <w:color w:val="auto"/>
+              </w:rPr>
+              <w:t>SpecflowVsIntegration</w:t>
+            </w:r>
+            <w:proofErr w:type="spellEnd"/>
+          </w:p>
+          <w:p>
+            <w:pPr>
+              <w:pStyle w:val="InfoBlue"/>
+              <w:numPr>
+                <w:ilvl w:val="0"/>
+                <w:numId w:val="0"/>
+              </w:numPr>
+              <w:ind w:left="1440" w:hanging="360"/>
+            </w:pPr>
+            <w:r>
+              <w:rPr>
+                <w:rFonts w:ascii="Arial" w:hAnsi="Arial"/>
+                <w:i w:val="0"/>
+                <w:color w:val="auto"/>
+              </w:rPr>
+              <w:t xml:space="preserve">Visual Studio 2017 </w:t>
+            </w:r>
+          </w:p>
+        </w:tc>
+      </w:tr>
+      <w:tr>
+        <w:trPr>
+          <w:cantSplit/>
+        </w:trPr>
+        <w:tc>
+          <w:tcPr>
+            <w:tcW w:w="2160" w:type="dxa"/>
+            <w:tcBorders>
+              <w:top w:val="single" w:sz="6" w:space="0" w:color="000000"/>
+              <w:bottom w:val="single" w:sz="6" w:space="0" w:color="000000"/>
+            </w:tcBorders>
+            <w:shd w:val="pct5" w:color="auto" w:fill="auto"/>
+          </w:tcPr>
+          <w:p>
+            <w:pPr>
+              <w:pStyle w:val="Textkrper1"/>
+            </w:pPr>
+            <w:r>
+              <w:t>Success Criteria:</w:t>
+            </w:r>
+          </w:p>
+        </w:tc>
+        <w:tc>
+          <w:tcPr>
+            <w:tcW w:w="6682" w:type="dxa"/>
+          </w:tcPr>
+          <w:p>
+            <w:pPr>
+              <w:pStyle w:val="InfoBlue"/>
+              <w:numPr>
+                <w:ilvl w:val="0"/>
+                <w:numId w:val="0"/>
+              </w:numPr>
+              <w:rPr>
+                <w:rFonts w:ascii="Arial" w:hAnsi="Arial"/>
+                <w:i w:val="0"/>
+                <w:color w:val="auto"/>
+              </w:rPr>
+            </w:pPr>
+            <w:r>
+              <w:rPr>
+                <w:rFonts w:ascii="Arial" w:hAnsi="Arial"/>
+                <w:i w:val="0"/>
+                <w:color w:val="auto"/>
+              </w:rPr>
+              <w:t xml:space="preserve">All test </w:t>
+            </w:r>
+            <w:proofErr w:type="gramStart"/>
+            <w:r>
+              <w:rPr>
+                <w:rFonts w:ascii="Arial" w:hAnsi="Arial"/>
+                <w:i w:val="0"/>
+                <w:color w:val="auto"/>
+              </w:rPr>
+              <w:t>are</w:t>
+            </w:r>
+            <w:proofErr w:type="gramEnd"/>
+            <w:r>
+              <w:rPr>
+                <w:rFonts w:ascii="Arial" w:hAnsi="Arial"/>
+                <w:i w:val="0"/>
+                <w:color w:val="auto"/>
+              </w:rPr>
+              <w:t xml:space="preserve"> executed successfully</w:t>
+            </w:r>
+          </w:p>
+        </w:tc>
+      </w:tr>
+    </w:tbl>
+    <w:p>
+      <w:pPr>
+        <w:pStyle w:val="InfoBlue"/>
+        <w:numPr>
+          <w:ilvl w:val="0"/>
+          <w:numId w:val="0"/>
+        </w:numPr>
+        <w:ind w:left="1440" w:hanging="360"/>
+      </w:pPr>
+    </w:p>
+    <w:p>
+      <w:pPr>
+        <w:pStyle w:val="berschrift3"/>
+        <w:numPr>
+          <w:ilvl w:val="2"/>
+          <w:numId w:val="2"/>
+        </w:numPr>
+      </w:pPr>
+      <w:bookmarkStart w:id="56" w:name="_Toc515878010"/>
+      <w:bookmarkEnd w:id="54"/>
+      <w:r>
+        <w:t>Unit</w:t>
+      </w:r>
+      <w:r>
+        <w:t xml:space="preserve"> Testin</w:t>
+      </w:r>
+      <w:bookmarkStart w:id="57" w:name="_Toc314978536"/>
+      <w:bookmarkStart w:id="58" w:name="_Toc324843643"/>
+      <w:bookmarkStart w:id="59" w:name="_Toc324851950"/>
+      <w:bookmarkStart w:id="60" w:name="_Toc324915533"/>
+      <w:r>
+        <w:t>g</w:t>
       </w:r>
       <w:bookmarkEnd w:id="56"/>
     </w:p>
@@ -5115,135 +5502,10 @@
           <w:p>
             <w:pPr>
               <w:pStyle w:val="Textkrper1"/>
+              <w:keepNext/>
             </w:pPr>
             <w:r>
               <w:t>Technique Objective:</w:t>
-            </w:r>
-          </w:p>
-        </w:tc>
-        <w:tc>
-          <w:tcPr>
-            <w:tcW w:w="6682" w:type="dxa"/>
-          </w:tcPr>
-          <w:p>
-            <w:r>
-              <w:rPr>
-                <w:rFonts w:ascii="Arial" w:hAnsi="Arial"/>
-              </w:rPr>
-              <w:t>Testing th</w:t>
-            </w:r>
-            <w:r>
-              <w:rPr>
-                <w:rFonts w:ascii="Arial" w:hAnsi="Arial"/>
-              </w:rPr>
-              <w:t>e UI for sending a message from the App.</w:t>
-            </w:r>
-          </w:p>
-        </w:tc>
-      </w:tr>
-      <w:tr>
-        <w:trPr>
-          <w:cantSplit/>
-        </w:trPr>
-        <w:tc>
-          <w:tcPr>
-            <w:tcW w:w="2160" w:type="dxa"/>
-            <w:tcBorders>
-              <w:top w:val="single" w:sz="6" w:space="0" w:color="000000"/>
-              <w:bottom w:val="single" w:sz="6" w:space="0" w:color="000000"/>
-            </w:tcBorders>
-            <w:shd w:val="pct5" w:color="auto" w:fill="auto"/>
-          </w:tcPr>
-          <w:p>
-            <w:pPr>
-              <w:pStyle w:val="Textkrper1"/>
-            </w:pPr>
-            <w:r>
-              <w:t>Technique:</w:t>
-            </w:r>
-          </w:p>
-        </w:tc>
-        <w:tc>
-          <w:tcPr>
-            <w:tcW w:w="6682" w:type="dxa"/>
-          </w:tcPr>
-          <w:p>
-            <w:pPr>
-              <w:pStyle w:val="InfoBlue"/>
-              <w:numPr>
-                <w:ilvl w:val="0"/>
-                <w:numId w:val="46"/>
-              </w:numPr>
-              <w:rPr>
-                <w:rFonts w:ascii="Arial" w:hAnsi="Arial"/>
-                <w:i w:val="0"/>
-                <w:color w:val="auto"/>
-              </w:rPr>
-            </w:pPr>
-            <w:r>
-              <w:rPr>
-                <w:rFonts w:ascii="Arial" w:hAnsi="Arial"/>
-                <w:i w:val="0"/>
-                <w:color w:val="auto"/>
-              </w:rPr>
-              <w:t>Testing the app functionality with</w:t>
-            </w:r>
-            <w:r>
-              <w:rPr>
-                <w:rFonts w:ascii="Arial" w:hAnsi="Arial"/>
-                <w:i w:val="0"/>
-                <w:color w:val="auto"/>
-              </w:rPr>
-              <w:t xml:space="preserve"> </w:t>
-            </w:r>
-            <w:proofErr w:type="gramStart"/>
-            <w:r>
-              <w:rPr>
-                <w:rFonts w:ascii="Arial" w:hAnsi="Arial"/>
-                <w:i w:val="0"/>
-                <w:color w:val="auto"/>
-              </w:rPr>
-              <w:t xml:space="preserve">Gherkin </w:t>
-            </w:r>
-            <w:r>
-              <w:rPr>
-                <w:rFonts w:ascii="Arial" w:hAnsi="Arial"/>
-                <w:i w:val="0"/>
-                <w:color w:val="auto"/>
-              </w:rPr>
-              <w:t xml:space="preserve"> .</w:t>
-            </w:r>
-            <w:proofErr w:type="gramEnd"/>
-            <w:r>
-              <w:rPr>
-                <w:rFonts w:ascii="Arial" w:hAnsi="Arial"/>
-                <w:i w:val="0"/>
-                <w:color w:val="auto"/>
-              </w:rPr>
-              <w:t>feature files</w:t>
-            </w:r>
-          </w:p>
-        </w:tc>
-      </w:tr>
-      <w:tr>
-        <w:trPr>
-          <w:cantSplit/>
-        </w:trPr>
-        <w:tc>
-          <w:tcPr>
-            <w:tcW w:w="2160" w:type="dxa"/>
-            <w:tcBorders>
-              <w:top w:val="single" w:sz="6" w:space="0" w:color="000000"/>
-              <w:bottom w:val="single" w:sz="6" w:space="0" w:color="000000"/>
-            </w:tcBorders>
-            <w:shd w:val="pct5" w:color="auto" w:fill="auto"/>
-          </w:tcPr>
-          <w:p>
-            <w:pPr>
-              <w:pStyle w:val="Textkrper1"/>
-            </w:pPr>
-            <w:r>
-              <w:t>Oracles:</w:t>
             </w:r>
           </w:p>
         </w:tc>
@@ -5270,7 +5532,7 @@
                 <w:i w:val="0"/>
                 <w:color w:val="auto"/>
               </w:rPr>
-              <w:t>The test is successful, if it’s executed and did what was expected</w:t>
+              <w:t>Testing the functionality of the code</w:t>
             </w:r>
           </w:p>
         </w:tc>
@@ -5293,86 +5555,7 @@
               <w:pStyle w:val="Textkrper1"/>
             </w:pPr>
             <w:r>
-              <w:t>Required Tools:</w:t>
-            </w:r>
-          </w:p>
-        </w:tc>
-        <w:tc>
-          <w:tcPr>
-            <w:tcW w:w="6682" w:type="dxa"/>
-          </w:tcPr>
-          <w:p>
-            <w:pPr>
-              <w:pStyle w:val="InfoBlue"/>
-              <w:numPr>
-                <w:ilvl w:val="0"/>
-                <w:numId w:val="0"/>
-              </w:numPr>
-              <w:ind w:left="1440" w:hanging="360"/>
-              <w:rPr>
-                <w:rFonts w:ascii="Arial" w:hAnsi="Arial"/>
-                <w:i w:val="0"/>
-                <w:color w:val="auto"/>
-              </w:rPr>
-            </w:pPr>
-            <w:r>
-              <w:rPr>
-                <w:rFonts w:ascii="Arial" w:hAnsi="Arial"/>
-                <w:i w:val="0"/>
-                <w:color w:val="auto"/>
-              </w:rPr>
-              <w:t xml:space="preserve">VS Plugin </w:t>
-            </w:r>
-            <w:proofErr w:type="spellStart"/>
-            <w:r>
-              <w:rPr>
-                <w:rFonts w:ascii="Arial" w:hAnsi="Arial"/>
-                <w:i w:val="0"/>
-                <w:color w:val="auto"/>
-              </w:rPr>
-              <w:t>SpecflowVsIntegration</w:t>
-            </w:r>
-            <w:proofErr w:type="spellEnd"/>
-          </w:p>
-          <w:p>
-            <w:pPr>
-              <w:pStyle w:val="InfoBlue"/>
-              <w:numPr>
-                <w:ilvl w:val="0"/>
-                <w:numId w:val="0"/>
-              </w:numPr>
-              <w:ind w:left="1440" w:hanging="360"/>
-            </w:pPr>
-            <w:r>
-              <w:rPr>
-                <w:rFonts w:ascii="Arial" w:hAnsi="Arial"/>
-                <w:i w:val="0"/>
-                <w:color w:val="auto"/>
-              </w:rPr>
-              <w:t xml:space="preserve">Visual Studio 2017 </w:t>
-            </w:r>
-          </w:p>
-        </w:tc>
-      </w:tr>
-      <w:tr>
-        <w:trPr>
-          <w:cantSplit/>
-        </w:trPr>
-        <w:tc>
-          <w:tcPr>
-            <w:tcW w:w="2160" w:type="dxa"/>
-            <w:tcBorders>
-              <w:top w:val="single" w:sz="6" w:space="0" w:color="000000"/>
-              <w:bottom w:val="single" w:sz="6" w:space="0" w:color="000000"/>
-            </w:tcBorders>
-            <w:shd w:val="pct5" w:color="auto" w:fill="auto"/>
-          </w:tcPr>
-          <w:p>
-            <w:pPr>
-              <w:pStyle w:val="Textkrper1"/>
-            </w:pPr>
-            <w:r>
-              <w:t>Success Criteria:</w:t>
+              <w:t>Technique:</w:t>
             </w:r>
           </w:p>
         </w:tc>
@@ -5399,84 +5582,27 @@
                 <w:i w:val="0"/>
                 <w:color w:val="auto"/>
               </w:rPr>
-              <w:t xml:space="preserve">All test </w:t>
-            </w:r>
-            <w:proofErr w:type="gramStart"/>
-            <w:r>
+              <w:t>Testing the code of the testable classes</w:t>
+            </w:r>
+          </w:p>
+          <w:p>
+            <w:pPr>
+              <w:pStyle w:val="Textkrper"/>
               <w:rPr>
                 <w:rFonts w:ascii="Arial" w:hAnsi="Arial"/>
-                <w:i w:val="0"/>
-                <w:color w:val="auto"/>
               </w:rPr>
-              <w:t>are</w:t>
-            </w:r>
-            <w:proofErr w:type="gramEnd"/>
+            </w:pPr>
+            <w:proofErr w:type="spellStart"/>
             <w:r>
               <w:rPr>
                 <w:rFonts w:ascii="Arial" w:hAnsi="Arial"/>
-                <w:i w:val="0"/>
-                <w:color w:val="auto"/>
               </w:rPr>
-              <w:t xml:space="preserve"> executed successfully</w:t>
-            </w:r>
+              <w:t>Cryptohandler</w:t>
+            </w:r>
+            <w:proofErr w:type="spellEnd"/>
           </w:p>
         </w:tc>
       </w:tr>
-    </w:tbl>
-    <w:p>
-      <w:pPr>
-        <w:pStyle w:val="InfoBlue"/>
-        <w:numPr>
-          <w:ilvl w:val="0"/>
-          <w:numId w:val="0"/>
-        </w:numPr>
-        <w:ind w:left="1440" w:hanging="360"/>
-      </w:pPr>
-    </w:p>
-    <w:p>
-      <w:pPr>
-        <w:pStyle w:val="berschrift3"/>
-        <w:numPr>
-          <w:ilvl w:val="2"/>
-          <w:numId w:val="2"/>
-        </w:numPr>
-      </w:pPr>
-      <w:bookmarkStart w:id="57" w:name="_Toc515878010"/>
-      <w:bookmarkEnd w:id="55"/>
-      <w:r>
-        <w:t>Unit</w:t>
-      </w:r>
-      <w:r>
-        <w:t xml:space="preserve"> Testin</w:t>
-      </w:r>
-      <w:bookmarkStart w:id="58" w:name="_Toc314978536"/>
-      <w:bookmarkStart w:id="59" w:name="_Toc324843643"/>
-      <w:bookmarkStart w:id="60" w:name="_Toc324851950"/>
-      <w:bookmarkStart w:id="61" w:name="_Toc324915533"/>
-      <w:r>
-        <w:t>g</w:t>
-      </w:r>
-      <w:bookmarkEnd w:id="57"/>
-    </w:p>
-    <w:tbl>
-      <w:tblPr>
-        <w:tblW w:w="8842" w:type="dxa"/>
-        <w:tblInd w:w="738" w:type="dxa"/>
-        <w:tblBorders>
-          <w:top w:val="single" w:sz="12" w:space="0" w:color="000000"/>
-          <w:left w:val="single" w:sz="12" w:space="0" w:color="000000"/>
-          <w:bottom w:val="single" w:sz="12" w:space="0" w:color="000000"/>
-          <w:right w:val="single" w:sz="12" w:space="0" w:color="000000"/>
-          <w:insideH w:val="single" w:sz="6" w:space="0" w:color="000000"/>
-          <w:insideV w:val="single" w:sz="6" w:space="0" w:color="000000"/>
-        </w:tblBorders>
-        <w:tblLayout w:type="fixed"/>
-        <w:tblLook w:val="0080" w:firstRow="0" w:lastRow="0" w:firstColumn="1" w:lastColumn="0" w:noHBand="0" w:noVBand="0"/>
-      </w:tblPr>
-      <w:tblGrid>
-        <w:gridCol w:w="2160"/>
-        <w:gridCol w:w="6682"/>
-      </w:tblGrid>
       <w:tr>
         <w:trPr>
           <w:cantSplit/>
@@ -5485,7 +5611,7 @@
           <w:tcPr>
             <w:tcW w:w="2160" w:type="dxa"/>
             <w:tcBorders>
-              <w:top w:val="single" w:sz="12" w:space="0" w:color="000000"/>
+              <w:top w:val="single" w:sz="6" w:space="0" w:color="000000"/>
               <w:bottom w:val="single" w:sz="6" w:space="0" w:color="000000"/>
             </w:tcBorders>
             <w:shd w:val="pct5" w:color="auto" w:fill="auto"/>
@@ -5493,10 +5619,9 @@
           <w:p>
             <w:pPr>
               <w:pStyle w:val="Textkrper1"/>
-              <w:keepNext/>
-            </w:pPr>
-            <w:r>
-              <w:t>Technique Objective:</w:t>
+            </w:pPr>
+            <w:r>
+              <w:t>Oracles:</w:t>
             </w:r>
           </w:p>
         </w:tc>
@@ -5523,7 +5648,7 @@
                 <w:i w:val="0"/>
                 <w:color w:val="auto"/>
               </w:rPr>
-              <w:t>Testing the functionality of the code</w:t>
+              <w:t>The tests are successful, if all correct answers are running through</w:t>
             </w:r>
           </w:p>
         </w:tc>
@@ -5546,7 +5671,7 @@
               <w:pStyle w:val="Textkrper1"/>
             </w:pPr>
             <w:r>
-              <w:t>Technique:</w:t>
+              <w:t>Required Tools:</w:t>
             </w:r>
           </w:p>
         </w:tc>
@@ -5573,24 +5698,8 @@
                 <w:i w:val="0"/>
                 <w:color w:val="auto"/>
               </w:rPr>
-              <w:t>Testing the code of the testable classes</w:t>
-            </w:r>
-          </w:p>
-          <w:p>
-            <w:pPr>
-              <w:pStyle w:val="Textkrper"/>
-              <w:rPr>
-                <w:rFonts w:ascii="Arial" w:hAnsi="Arial"/>
-              </w:rPr>
-            </w:pPr>
-            <w:proofErr w:type="spellStart"/>
-            <w:r>
-              <w:rPr>
-                <w:rFonts w:ascii="Arial" w:hAnsi="Arial"/>
-              </w:rPr>
-              <w:t>Cryptohandler</w:t>
-            </w:r>
-            <w:proofErr w:type="spellEnd"/>
+              <w:t>Visual Studio 2017</w:t>
+            </w:r>
           </w:p>
         </w:tc>
       </w:tr>
@@ -5612,7 +5721,7 @@
               <w:pStyle w:val="Textkrper1"/>
             </w:pPr>
             <w:r>
-              <w:t>Oracles:</w:t>
+              <w:t>Success Criteria:</w:t>
             </w:r>
           </w:p>
         </w:tc>
@@ -5639,106 +5748,6 @@
                 <w:i w:val="0"/>
                 <w:color w:val="auto"/>
               </w:rPr>
-              <w:t>The tests are successful, if all correct answers are running through</w:t>
-            </w:r>
-          </w:p>
-        </w:tc>
-      </w:tr>
-      <w:tr>
-        <w:trPr>
-          <w:cantSplit/>
-        </w:trPr>
-        <w:tc>
-          <w:tcPr>
-            <w:tcW w:w="2160" w:type="dxa"/>
-            <w:tcBorders>
-              <w:top w:val="single" w:sz="6" w:space="0" w:color="000000"/>
-              <w:bottom w:val="single" w:sz="6" w:space="0" w:color="000000"/>
-            </w:tcBorders>
-            <w:shd w:val="pct5" w:color="auto" w:fill="auto"/>
-          </w:tcPr>
-          <w:p>
-            <w:pPr>
-              <w:pStyle w:val="Textkrper1"/>
-            </w:pPr>
-            <w:r>
-              <w:t>Required Tools:</w:t>
-            </w:r>
-          </w:p>
-        </w:tc>
-        <w:tc>
-          <w:tcPr>
-            <w:tcW w:w="6682" w:type="dxa"/>
-          </w:tcPr>
-          <w:p>
-            <w:pPr>
-              <w:pStyle w:val="InfoBlue"/>
-              <w:numPr>
-                <w:ilvl w:val="0"/>
-                <w:numId w:val="0"/>
-              </w:numPr>
-              <w:rPr>
-                <w:rFonts w:ascii="Arial" w:hAnsi="Arial"/>
-                <w:i w:val="0"/>
-                <w:color w:val="auto"/>
-              </w:rPr>
-            </w:pPr>
-            <w:r>
-              <w:rPr>
-                <w:rFonts w:ascii="Arial" w:hAnsi="Arial"/>
-                <w:i w:val="0"/>
-                <w:color w:val="auto"/>
-              </w:rPr>
-              <w:t>Visual Studio 2017</w:t>
-            </w:r>
-          </w:p>
-        </w:tc>
-      </w:tr>
-      <w:tr>
-        <w:trPr>
-          <w:cantSplit/>
-        </w:trPr>
-        <w:tc>
-          <w:tcPr>
-            <w:tcW w:w="2160" w:type="dxa"/>
-            <w:tcBorders>
-              <w:top w:val="single" w:sz="6" w:space="0" w:color="000000"/>
-              <w:bottom w:val="single" w:sz="6" w:space="0" w:color="000000"/>
-            </w:tcBorders>
-            <w:shd w:val="pct5" w:color="auto" w:fill="auto"/>
-          </w:tcPr>
-          <w:p>
-            <w:pPr>
-              <w:pStyle w:val="Textkrper1"/>
-            </w:pPr>
-            <w:r>
-              <w:t>Success Criteria:</w:t>
-            </w:r>
-          </w:p>
-        </w:tc>
-        <w:tc>
-          <w:tcPr>
-            <w:tcW w:w="6682" w:type="dxa"/>
-          </w:tcPr>
-          <w:p>
-            <w:pPr>
-              <w:pStyle w:val="InfoBlue"/>
-              <w:numPr>
-                <w:ilvl w:val="0"/>
-                <w:numId w:val="0"/>
-              </w:numPr>
-              <w:rPr>
-                <w:rFonts w:ascii="Arial" w:hAnsi="Arial"/>
-                <w:i w:val="0"/>
-                <w:color w:val="auto"/>
-              </w:rPr>
-            </w:pPr>
-            <w:r>
-              <w:rPr>
-                <w:rFonts w:ascii="Arial" w:hAnsi="Arial"/>
-                <w:i w:val="0"/>
-                <w:color w:val="auto"/>
-              </w:rPr>
               <w:t>All Tests pass</w:t>
             </w:r>
           </w:p>
@@ -5752,11 +5761,11 @@
           <w:rFonts w:ascii="Arial" w:hAnsi="Arial"/>
         </w:rPr>
       </w:pPr>
-      <w:bookmarkStart w:id="62" w:name="_Toc433104446"/>
+      <w:bookmarkStart w:id="61" w:name="_Toc433104446"/>
+      <w:bookmarkEnd w:id="57"/>
       <w:bookmarkEnd w:id="58"/>
       <w:bookmarkEnd w:id="59"/>
       <w:bookmarkEnd w:id="60"/>
-      <w:bookmarkEnd w:id="61"/>
       <w:r>
         <w:rPr>
           <w:rFonts w:ascii="Arial" w:hAnsi="Arial"/>
@@ -5876,22 +5885,22 @@
       <w:pPr>
         <w:pStyle w:val="berschrift3"/>
       </w:pPr>
-      <w:bookmarkStart w:id="63" w:name="_Toc327254072"/>
-      <w:bookmarkStart w:id="64" w:name="_Toc327255037"/>
-      <w:bookmarkStart w:id="65" w:name="_Toc327255106"/>
-      <w:bookmarkStart w:id="66" w:name="_Toc327255345"/>
-      <w:bookmarkStart w:id="67" w:name="_Toc433104455"/>
-      <w:bookmarkStart w:id="68" w:name="_Toc515878011"/>
+      <w:bookmarkStart w:id="62" w:name="_Toc327254072"/>
+      <w:bookmarkStart w:id="63" w:name="_Toc327255037"/>
+      <w:bookmarkStart w:id="64" w:name="_Toc327255106"/>
+      <w:bookmarkStart w:id="65" w:name="_Toc327255345"/>
+      <w:bookmarkStart w:id="66" w:name="_Toc433104455"/>
+      <w:bookmarkStart w:id="67" w:name="_Toc515878011"/>
+      <w:bookmarkEnd w:id="61"/>
+      <w:r>
+        <w:t>Installation Testing</w:t>
+      </w:r>
       <w:bookmarkEnd w:id="62"/>
-      <w:r>
-        <w:t>Installation Testing</w:t>
-      </w:r>
       <w:bookmarkEnd w:id="63"/>
       <w:bookmarkEnd w:id="64"/>
       <w:bookmarkEnd w:id="65"/>
       <w:bookmarkEnd w:id="66"/>
       <w:bookmarkEnd w:id="67"/>
-      <w:bookmarkEnd w:id="68"/>
     </w:p>
     <w:tbl>
       <w:tblPr>
@@ -6194,14 +6203,14 @@
       </w:tr>
     </w:tbl>
     <w:p>
-      <w:bookmarkStart w:id="69" w:name="_Toc417790808"/>
-      <w:bookmarkStart w:id="70" w:name="_Toc433104461"/>
-      <w:bookmarkStart w:id="71" w:name="_Toc515878012"/>
-      <w:bookmarkStart w:id="72" w:name="_Toc314978545"/>
-      <w:bookmarkStart w:id="73" w:name="_Toc324843648"/>
-      <w:bookmarkStart w:id="74" w:name="_Toc324851955"/>
-      <w:bookmarkStart w:id="75" w:name="_Toc324915538"/>
-      <w:bookmarkStart w:id="76" w:name="_Toc433104459"/>
+      <w:bookmarkStart w:id="68" w:name="_Toc417790808"/>
+      <w:bookmarkStart w:id="69" w:name="_Toc433104461"/>
+      <w:bookmarkStart w:id="70" w:name="_Toc515878012"/>
+      <w:bookmarkStart w:id="71" w:name="_Toc314978545"/>
+      <w:bookmarkStart w:id="72" w:name="_Toc324843648"/>
+      <w:bookmarkStart w:id="73" w:name="_Toc324851955"/>
+      <w:bookmarkStart w:id="74" w:name="_Toc324915538"/>
+      <w:bookmarkStart w:id="75" w:name="_Toc433104459"/>
     </w:p>
     <w:p>
       <w:r>
@@ -6240,26 +6249,26 @@
       <w:r>
         <w:t>Deliverables</w:t>
       </w:r>
+      <w:bookmarkEnd w:id="68"/>
       <w:bookmarkEnd w:id="69"/>
       <w:bookmarkEnd w:id="70"/>
-      <w:bookmarkEnd w:id="71"/>
     </w:p>
     <w:p>
       <w:pPr>
         <w:pStyle w:val="berschrift2"/>
         <w:keepNext w:val="0"/>
       </w:pPr>
-      <w:bookmarkStart w:id="77" w:name="_Toc515878013"/>
-      <w:bookmarkStart w:id="78" w:name="_Toc314978549"/>
-      <w:bookmarkStart w:id="79" w:name="_Toc324843652"/>
-      <w:bookmarkStart w:id="80" w:name="_Toc324851959"/>
-      <w:bookmarkStart w:id="81" w:name="_Toc324915542"/>
-      <w:bookmarkStart w:id="82" w:name="_Toc417790809"/>
-      <w:bookmarkStart w:id="83" w:name="_Toc433104462"/>
+      <w:bookmarkStart w:id="76" w:name="_Toc515878013"/>
+      <w:bookmarkStart w:id="77" w:name="_Toc314978549"/>
+      <w:bookmarkStart w:id="78" w:name="_Toc324843652"/>
+      <w:bookmarkStart w:id="79" w:name="_Toc324851959"/>
+      <w:bookmarkStart w:id="80" w:name="_Toc324915542"/>
+      <w:bookmarkStart w:id="81" w:name="_Toc417790809"/>
+      <w:bookmarkStart w:id="82" w:name="_Toc433104462"/>
       <w:r>
         <w:t>Test Evaluation Summaries</w:t>
       </w:r>
-      <w:bookmarkEnd w:id="77"/>
+      <w:bookmarkEnd w:id="76"/>
     </w:p>
     <w:p>
       <w:pPr>
@@ -6292,11 +6301,11 @@
           <w:numId w:val="4"/>
         </w:numPr>
       </w:pPr>
-      <w:bookmarkStart w:id="84" w:name="_Toc515878014"/>
+      <w:bookmarkStart w:id="83" w:name="_Toc515878014"/>
       <w:r>
         <w:t>Reporting on Test Coverage</w:t>
       </w:r>
-      <w:bookmarkEnd w:id="84"/>
+      <w:bookmarkEnd w:id="83"/>
     </w:p>
     <w:p>
       <w:r>
@@ -6304,6 +6313,68 @@
       </w:r>
       <w:r>
         <w:t xml:space="preserve"> </w:t>
+      </w:r>
+      <w:r>
+        <w:t>you can see our coverage in the screenshot.</w:t>
+      </w:r>
+    </w:p>
+    <w:p/>
+    <w:p>
+      <w:bookmarkStart w:id="84" w:name="_GoBack"/>
+      <w:bookmarkEnd w:id="84"/>
+      <w:r>
+        <w:rPr>
+          <w:noProof/>
+        </w:rPr>
+        <w:drawing>
+          <wp:anchor distT="0" distB="0" distL="114300" distR="114300" simplePos="0" relativeHeight="251659264" behindDoc="0" locked="0" layoutInCell="1" allowOverlap="1" wp14:anchorId="312B534B" wp14:editId="087F769D">
+            <wp:simplePos x="0" y="0"/>
+            <wp:positionH relativeFrom="margin">
+              <wp:align>center</wp:align>
+            </wp:positionH>
+            <wp:positionV relativeFrom="paragraph">
+              <wp:posOffset>-635</wp:posOffset>
+            </wp:positionV>
+            <wp:extent cx="5943600" cy="1296035"/>
+            <wp:effectExtent l="0" t="0" r="0" b="0"/>
+            <wp:wrapTopAndBottom/>
+            <wp:docPr id="2" name="Grafik 2"/>
+            <wp:cNvGraphicFramePr>
+              <a:graphicFrameLocks xmlns:a="http://schemas.openxmlformats.org/drawingml/2006/main" noChangeAspect="1"/>
+            </wp:cNvGraphicFramePr>
+            <a:graphic xmlns:a="http://schemas.openxmlformats.org/drawingml/2006/main">
+              <a:graphicData uri="http://schemas.openxmlformats.org/drawingml/2006/picture">
+                <pic:pic xmlns:pic="http://schemas.openxmlformats.org/drawingml/2006/picture">
+                  <pic:nvPicPr>
+                    <pic:cNvPr id="1" name=""/>
+                    <pic:cNvPicPr/>
+                  </pic:nvPicPr>
+                  <pic:blipFill>
+                    <a:blip r:embed="rId17" cstate="print">
+                      <a:extLst>
+                        <a:ext uri="{28A0092B-C50C-407E-A947-70E740481C1C}">
+                          <a14:useLocalDpi xmlns:a14="http://schemas.microsoft.com/office/drawing/2010/main" val="0"/>
+                        </a:ext>
+                      </a:extLst>
+                    </a:blip>
+                    <a:stretch>
+                      <a:fillRect/>
+                    </a:stretch>
+                  </pic:blipFill>
+                  <pic:spPr>
+                    <a:xfrm>
+                      <a:off x="0" y="0"/>
+                      <a:ext cx="5943600" cy="1296035"/>
+                    </a:xfrm>
+                    <a:prstGeom prst="rect">
+                      <a:avLst/>
+                    </a:prstGeom>
+                  </pic:spPr>
+                </pic:pic>
+              </a:graphicData>
+            </a:graphic>
+          </wp:anchor>
+        </w:drawing>
       </w:r>
     </w:p>
     <w:p>
@@ -6340,6 +6411,7 @@
           <w:i w:val="0"/>
           <w:color w:val="auto"/>
         </w:rPr>
+        <w:lastRenderedPageBreak/>
         <w:t>n/a</w:t>
       </w:r>
     </w:p>
@@ -6359,12 +6431,12 @@
       <w:bookmarkStart w:id="90" w:name="_Toc417790811"/>
       <w:bookmarkStart w:id="91" w:name="_Toc433104464"/>
       <w:bookmarkStart w:id="92" w:name="_Toc515878016"/>
+      <w:bookmarkEnd w:id="77"/>
       <w:bookmarkEnd w:id="78"/>
       <w:bookmarkEnd w:id="79"/>
       <w:bookmarkEnd w:id="80"/>
       <w:bookmarkEnd w:id="81"/>
       <w:bookmarkEnd w:id="82"/>
-      <w:bookmarkEnd w:id="83"/>
       <w:r>
         <w:t>Incident Logs and Change Requests</w:t>
       </w:r>
@@ -6460,7 +6532,6 @@
       </w:pPr>
       <w:bookmarkStart w:id="95" w:name="_Toc515878019"/>
       <w:r>
-        <w:lastRenderedPageBreak/>
         <w:t>Detailed Test Results</w:t>
       </w:r>
       <w:bookmarkEnd w:id="95"/>
@@ -6480,6 +6551,19 @@
     </w:p>
     <w:p>
       <w:pPr>
+        <w:pStyle w:val="berschrift3"/>
+      </w:pPr>
+      <w:r>
+        <w:t>Additional automated functional Test Scripts</w:t>
+      </w:r>
+    </w:p>
+    <w:p>
+      <w:r>
+        <w:t>n/a</w:t>
+      </w:r>
+    </w:p>
+    <w:p>
+      <w:pPr>
         <w:pStyle w:val="berschrift1"/>
       </w:pPr>
       <w:bookmarkStart w:id="96" w:name="_Toc515878023"/>
@@ -6512,11 +6596,11 @@
       <w:r>
         <w:t>Base System</w:t>
       </w:r>
+      <w:bookmarkEnd w:id="71"/>
       <w:bookmarkEnd w:id="72"/>
       <w:bookmarkEnd w:id="73"/>
       <w:bookmarkEnd w:id="74"/>
       <w:bookmarkEnd w:id="75"/>
-      <w:bookmarkEnd w:id="76"/>
       <w:r>
         <w:t xml:space="preserve"> Hardware</w:t>
       </w:r>
@@ -6879,6 +6963,138 @@
             <w:r>
               <w:t>GitHub</w:t>
             </w:r>
+          </w:p>
+        </w:tc>
+      </w:tr>
+      <w:tr>
+        <w:trPr>
+          <w:cantSplit/>
+        </w:trPr>
+        <w:tc>
+          <w:tcPr>
+            <w:tcW w:w="3510" w:type="dxa"/>
+            <w:tcBorders>
+              <w:top w:val="single" w:sz="8" w:space="0" w:color="auto"/>
+              <w:left w:val="single" w:sz="8" w:space="0" w:color="auto"/>
+              <w:bottom w:val="single" w:sz="8" w:space="0" w:color="auto"/>
+              <w:right w:val="single" w:sz="8" w:space="0" w:color="auto"/>
+            </w:tcBorders>
+          </w:tcPr>
+          <w:p>
+            <w:pPr>
+              <w:pStyle w:val="Textkrper1"/>
+              <w:tabs>
+                <w:tab w:val="left" w:pos="2303"/>
+              </w:tabs>
+            </w:pPr>
+            <w:r>
+              <w:t>Metrics</w:t>
+            </w:r>
+          </w:p>
+        </w:tc>
+        <w:tc>
+          <w:tcPr>
+            <w:tcW w:w="1800" w:type="dxa"/>
+            <w:tcBorders>
+              <w:top w:val="single" w:sz="8" w:space="0" w:color="auto"/>
+              <w:left w:val="single" w:sz="8" w:space="0" w:color="auto"/>
+              <w:bottom w:val="single" w:sz="8" w:space="0" w:color="auto"/>
+              <w:right w:val="single" w:sz="8" w:space="0" w:color="auto"/>
+            </w:tcBorders>
+          </w:tcPr>
+          <w:p>
+            <w:pPr>
+              <w:pStyle w:val="Textkrper1"/>
+            </w:pPr>
+            <w:r>
+              <w:t>1</w:t>
+            </w:r>
+          </w:p>
+        </w:tc>
+        <w:tc>
+          <w:tcPr>
+            <w:tcW w:w="3960" w:type="dxa"/>
+            <w:tcBorders>
+              <w:top w:val="single" w:sz="6" w:space="0" w:color="auto"/>
+              <w:left w:val="single" w:sz="8" w:space="0" w:color="auto"/>
+              <w:bottom w:val="single" w:sz="6" w:space="0" w:color="auto"/>
+              <w:right w:val="single" w:sz="6" w:space="0" w:color="auto"/>
+            </w:tcBorders>
+          </w:tcPr>
+          <w:p>
+            <w:pPr>
+              <w:pStyle w:val="Textkrper1"/>
+            </w:pPr>
+            <w:r>
+              <w:t>SonarQube</w:t>
+            </w:r>
+          </w:p>
+        </w:tc>
+      </w:tr>
+      <w:tr>
+        <w:trPr>
+          <w:cantSplit/>
+        </w:trPr>
+        <w:tc>
+          <w:tcPr>
+            <w:tcW w:w="3510" w:type="dxa"/>
+            <w:tcBorders>
+              <w:top w:val="single" w:sz="8" w:space="0" w:color="auto"/>
+              <w:left w:val="single" w:sz="8" w:space="0" w:color="auto"/>
+              <w:bottom w:val="single" w:sz="8" w:space="0" w:color="auto"/>
+              <w:right w:val="single" w:sz="8" w:space="0" w:color="auto"/>
+            </w:tcBorders>
+          </w:tcPr>
+          <w:p>
+            <w:pPr>
+              <w:pStyle w:val="Textkrper1"/>
+              <w:tabs>
+                <w:tab w:val="left" w:pos="2303"/>
+              </w:tabs>
+            </w:pPr>
+            <w:r>
+              <w:t>Metrics</w:t>
+            </w:r>
+          </w:p>
+        </w:tc>
+        <w:tc>
+          <w:tcPr>
+            <w:tcW w:w="1800" w:type="dxa"/>
+            <w:tcBorders>
+              <w:top w:val="single" w:sz="8" w:space="0" w:color="auto"/>
+              <w:left w:val="single" w:sz="8" w:space="0" w:color="auto"/>
+              <w:bottom w:val="single" w:sz="8" w:space="0" w:color="auto"/>
+              <w:right w:val="single" w:sz="8" w:space="0" w:color="auto"/>
+            </w:tcBorders>
+          </w:tcPr>
+          <w:p>
+            <w:pPr>
+              <w:pStyle w:val="Textkrper1"/>
+            </w:pPr>
+            <w:r>
+              <w:t>1</w:t>
+            </w:r>
+          </w:p>
+        </w:tc>
+        <w:tc>
+          <w:tcPr>
+            <w:tcW w:w="3960" w:type="dxa"/>
+            <w:tcBorders>
+              <w:top w:val="single" w:sz="6" w:space="0" w:color="auto"/>
+              <w:left w:val="single" w:sz="8" w:space="0" w:color="auto"/>
+              <w:bottom w:val="single" w:sz="6" w:space="0" w:color="auto"/>
+              <w:right w:val="single" w:sz="6" w:space="0" w:color="auto"/>
+            </w:tcBorders>
+          </w:tcPr>
+          <w:p>
+            <w:pPr>
+              <w:pStyle w:val="Textkrper1"/>
+            </w:pPr>
+            <w:proofErr w:type="spellStart"/>
+            <w:r>
+              <w:t>AppVeyor</w:t>
+            </w:r>
+            <w:proofErr w:type="spellEnd"/>
           </w:p>
         </w:tc>
       </w:tr>
@@ -7816,7 +8032,6 @@
       <w:bookmarkStart w:id="111" w:name="_Ref524434117"/>
       <w:bookmarkStart w:id="112" w:name="_Toc515878029"/>
       <w:r>
-        <w:lastRenderedPageBreak/>
         <w:t>Responsibilities, Staffing, and Training Needs</w:t>
       </w:r>
       <w:bookmarkEnd w:id="105"/>
@@ -8324,6 +8539,7 @@
               <w:pStyle w:val="Textkrper1"/>
             </w:pPr>
             <w:r>
+              <w:lastRenderedPageBreak/>
               <w:t>Test Designer</w:t>
             </w:r>
           </w:p>
@@ -8459,7 +8675,6 @@
               <w:pStyle w:val="Textkrper1"/>
             </w:pPr>
             <w:r>
-              <w:lastRenderedPageBreak/>
               <w:t>Tester</w:t>
             </w:r>
           </w:p>
@@ -8844,6 +9059,7 @@
       </w:pPr>
       <w:bookmarkStart w:id="116" w:name="_Toc515878031"/>
       <w:r>
+        <w:lastRenderedPageBreak/>
         <w:t>Staffing and Training Needs</w:t>
       </w:r>
       <w:bookmarkEnd w:id="116"/>
@@ -9049,6 +9265,9 @@
             <w:pPr>
               <w:pStyle w:val="Textkrper1"/>
             </w:pPr>
+            <w:r>
+              <w:t>06/06/2018</w:t>
+            </w:r>
           </w:p>
         </w:tc>
         <w:tc>
@@ -9059,6 +9278,9 @@
             <w:pPr>
               <w:pStyle w:val="Textkrper1"/>
             </w:pPr>
+            <w:r>
+              <w:t>06/06/2018</w:t>
+            </w:r>
           </w:p>
         </w:tc>
         <w:tc>
@@ -9069,6 +9291,9 @@
             <w:pPr>
               <w:pStyle w:val="Textkrper1"/>
             </w:pPr>
+            <w:r>
+              <w:t>15/06/2018</w:t>
+            </w:r>
           </w:p>
         </w:tc>
         <w:tc>
@@ -9079,6 +9304,9 @@
             <w:pPr>
               <w:pStyle w:val="Textkrper1"/>
             </w:pPr>
+            <w:r>
+              <w:t>18/06/2018</w:t>
+            </w:r>
           </w:p>
         </w:tc>
       </w:tr>
@@ -9107,6 +9335,9 @@
             <w:pPr>
               <w:pStyle w:val="Textkrper1"/>
             </w:pPr>
+            <w:r>
+              <w:t>07/11/2017</w:t>
+            </w:r>
           </w:p>
         </w:tc>
         <w:tc>
@@ -9117,6 +9348,9 @@
             <w:pPr>
               <w:pStyle w:val="Textkrper1"/>
             </w:pPr>
+            <w:r>
+              <w:t>09/11/2017</w:t>
+            </w:r>
           </w:p>
         </w:tc>
         <w:tc>
@@ -9127,6 +9361,9 @@
             <w:pPr>
               <w:pStyle w:val="Textkrper1"/>
             </w:pPr>
+            <w:r>
+              <w:t>14/11/2017</w:t>
+            </w:r>
           </w:p>
         </w:tc>
         <w:tc>
@@ -9137,6 +9374,9 @@
             <w:pPr>
               <w:pStyle w:val="Textkrper1"/>
             </w:pPr>
+            <w:r>
+              <w:t>14/11/2017</w:t>
+            </w:r>
           </w:p>
         </w:tc>
       </w:tr>
@@ -9153,7 +9393,6 @@
               <w:pStyle w:val="Textkrper1"/>
             </w:pPr>
             <w:r>
-              <w:lastRenderedPageBreak/>
               <w:t>Have Unit tests</w:t>
             </w:r>
           </w:p>
@@ -9166,6 +9405,9 @@
             <w:pPr>
               <w:pStyle w:val="Textkrper1"/>
             </w:pPr>
+            <w:r>
+              <w:t>09/05/2018</w:t>
+            </w:r>
           </w:p>
         </w:tc>
         <w:tc>
@@ -9176,6 +9418,9 @@
             <w:pPr>
               <w:pStyle w:val="Textkrper1"/>
             </w:pPr>
+            <w:r>
+              <w:t>12/05/2018</w:t>
+            </w:r>
           </w:p>
         </w:tc>
         <w:tc>
@@ -9186,6 +9431,9 @@
             <w:pPr>
               <w:pStyle w:val="Textkrper1"/>
             </w:pPr>
+            <w:r>
+              <w:t>15/05/2018</w:t>
+            </w:r>
           </w:p>
         </w:tc>
         <w:tc>
@@ -9196,6 +9444,9 @@
             <w:pPr>
               <w:pStyle w:val="Textkrper1"/>
             </w:pPr>
+            <w:r>
+              <w:t>16/05/2018</w:t>
+            </w:r>
           </w:p>
         </w:tc>
       </w:tr>
@@ -9224,6 +9475,9 @@
             <w:pPr>
               <w:pStyle w:val="Textkrper1"/>
             </w:pPr>
+            <w:r>
+              <w:t>06/06/2018</w:t>
+            </w:r>
           </w:p>
         </w:tc>
         <w:tc>
@@ -9234,6 +9488,9 @@
             <w:pPr>
               <w:pStyle w:val="Textkrper1"/>
             </w:pPr>
+            <w:r>
+              <w:t>06/06/2018</w:t>
+            </w:r>
           </w:p>
         </w:tc>
         <w:tc>
@@ -9244,6 +9501,9 @@
             <w:pPr>
               <w:pStyle w:val="Textkrper1"/>
             </w:pPr>
+            <w:r>
+              <w:t>12/06/2018</w:t>
+            </w:r>
           </w:p>
         </w:tc>
         <w:tc>
@@ -9254,6 +9514,9 @@
             <w:pPr>
               <w:pStyle w:val="Textkrper1"/>
             </w:pPr>
+            <w:r>
+              <w:t>13/06/2018</w:t>
+            </w:r>
           </w:p>
         </w:tc>
       </w:tr>
@@ -10358,30 +10621,12 @@
         <w:t>Appendix</w:t>
       </w:r>
     </w:p>
-    <w:p>
-      <w:r>
-        <w:t>To-Do</w:t>
-      </w:r>
-    </w:p>
-    <w:p>
-      <w:r>
-        <w:t>Screenshot VS Code metrics</w:t>
-      </w:r>
-    </w:p>
-    <w:p>
-      <w:pPr>
-        <w:ind w:firstLine="720"/>
-      </w:pPr>
-      <w:r>
-        <w:t>Cyclomatic complexity</w:t>
-      </w:r>
-    </w:p>
     <w:p/>
     <w:sectPr>
-      <w:headerReference w:type="default" r:id="rId17"/>
-      <w:footerReference w:type="default" r:id="rId18"/>
-      <w:headerReference w:type="first" r:id="rId19"/>
-      <w:footerReference w:type="first" r:id="rId20"/>
+      <w:headerReference w:type="default" r:id="rId18"/>
+      <w:footerReference w:type="default" r:id="rId19"/>
+      <w:headerReference w:type="first" r:id="rId20"/>
+      <w:footerReference w:type="first" r:id="rId21"/>
       <w:pgSz w:w="12240" w:h="15840" w:code="1"/>
       <w:pgMar w:top="1440" w:right="1440" w:bottom="1440" w:left="1440" w:header="720" w:footer="720" w:gutter="0"/>
       <w:cols w:space="720"/>
@@ -10531,11 +10776,23 @@
           <w:r>
             <w:sym w:font="Symbol" w:char="F0D3"/>
           </w:r>
-          <w:fldSimple w:instr=" DOCPROPERTY &quot;Company&quot;  \* MERGEFORMAT ">
-            <w:r>
-              <w:t>&lt;Company Name&gt;</w:t>
-            </w:r>
-          </w:fldSimple>
+          <w:r>
+            <w:fldChar w:fldCharType="begin"/>
+          </w:r>
+          <w:r>
+            <w:instrText xml:space="preserve"> DOCPROPERTY "Company"  \* MERGEFORMAT </w:instrText>
+          </w:r>
+          <w:r>
+            <w:fldChar w:fldCharType="separate"/>
+          </w:r>
+          <w:proofErr w:type="spellStart"/>
+          <w:r>
+            <w:t>Neco</w:t>
+          </w:r>
+          <w:proofErr w:type="spellEnd"/>
+          <w:r>
+            <w:fldChar w:fldCharType="end"/>
+          </w:r>
           <w:r>
             <w:t xml:space="preserve">, </w:t>
           </w:r>
@@ -10719,15 +10976,13 @@
       </w:rPr>
       <w:fldChar w:fldCharType="separate"/>
     </w:r>
-    <w:bookmarkStart w:id="0" w:name="_GoBack"/>
-    <w:bookmarkEnd w:id="0"/>
     <w:r>
       <w:rPr>
         <w:rFonts w:ascii="Arial" w:hAnsi="Arial"/>
         <w:b/>
         <w:sz w:val="36"/>
       </w:rPr>
-      <w:t>Neco</w:t>
+      <w:t>&lt;Company Name&gt;</w:t>
     </w:r>
     <w:r>
       <w:rPr>
@@ -17155,7 +17410,7 @@
 </file>
 
 <file path=customXml/itemProps1.xml><?xml version="1.0" encoding="utf-8"?>
-<ds:datastoreItem xmlns:ds="http://schemas.openxmlformats.org/officeDocument/2006/customXml" ds:itemID="{507789B0-6F06-4174-9F12-DB036F345CC0}">
+<ds:datastoreItem xmlns:ds="http://schemas.openxmlformats.org/officeDocument/2006/customXml" ds:itemID="{ED4369C3-44C2-425D-8F2B-E3D462AC38C4}">
   <ds:schemaRefs>
     <ds:schemaRef ds:uri="http://schemas.openxmlformats.org/officeDocument/2006/bibliography"/>
   </ds:schemaRefs>

</xml_diff>